<commit_message>
UPDATE: Task 7 recorded resource used for learning csv
</commit_message>
<xml_diff>
--- a/07 - Spike - Performance Measurement/Spike_07.docx
+++ b/07 - Spike - Performance Measurement/Spike_07.docx
@@ -278,6 +278,57 @@
     </w:p>
     <w:p>
       <w:pPr>
+        <w:rPr>
+          <w:rStyle w:val="SubtleReference"/>
+          <w:rFonts w:cstheme="minorHAnsi"/>
+          <w:color w:val="auto"/>
+          <w:sz w:val="24"/>
+          <w:szCs w:val="24"/>
+        </w:rPr>
+      </w:pPr>
+      <w:hyperlink r:id="rId8" w:history="1">
+        <w:r>
+          <w:rPr>
+            <w:rStyle w:val="Hyperlink"/>
+            <w:rFonts w:cstheme="minorHAnsi"/>
+          </w:rPr>
+          <w:t>https://www.youtube.com/watch?v=x2niMA5tzGo&amp;ab_channel=YunusKulyyev</w:t>
+        </w:r>
+      </w:hyperlink>
+      <w:r>
+        <w:rPr>
+          <w:rStyle w:val="SubtleReference"/>
+          <w:rFonts w:cstheme="minorHAnsi"/>
+          <w:color w:val="auto"/>
+          <w:sz w:val="24"/>
+          <w:szCs w:val="24"/>
+        </w:rPr>
+        <w:t xml:space="preserve"> </w:t>
+      </w:r>
+    </w:p>
+    <w:p>
+      <w:pPr>
+        <w:rPr>
+          <w:rStyle w:val="SubtleReference"/>
+          <w:rFonts w:cstheme="minorHAnsi"/>
+          <w:color w:val="auto"/>
+          <w:sz w:val="24"/>
+          <w:szCs w:val="24"/>
+        </w:rPr>
+      </w:pPr>
+      <w:r>
+        <w:rPr>
+          <w:rStyle w:val="SubtleReference"/>
+          <w:rFonts w:cstheme="minorHAnsi"/>
+          <w:color w:val="auto"/>
+          <w:sz w:val="24"/>
+          <w:szCs w:val="24"/>
+        </w:rPr>
+        <w:t>It's tiresome to manually enter each individual output like a non-lazy person :D</w:t>
+      </w:r>
+    </w:p>
+    <w:p>
+      <w:pPr>
         <w:pStyle w:val="Heading1"/>
       </w:pPr>
       <w:r>
@@ -305,7 +356,7 @@
     </w:p>
     <w:p/>
     <w:sectPr>
-      <w:footerReference w:type="default" r:id="rId8"/>
+      <w:footerReference w:type="default" r:id="rId9"/>
       <w:pgSz w:w="11906" w:h="16838"/>
       <w:pgMar w:top="1440" w:right="1440" w:bottom="1440" w:left="1440" w:header="708" w:footer="708" w:gutter="0"/>
       <w:cols w:space="708"/>
@@ -344,6 +395,7 @@
         <w:docPartUnique/>
       </w:docPartObj>
     </w:sdtPr>
+    <w:sdtEndPr/>
     <w:sdtContent>
       <w:p>
         <w:pPr>
@@ -351,10 +403,7 @@
           <w:jc w:val="right"/>
         </w:pPr>
         <w:r>
-          <w:t>COS30031-Games Programming</w:t>
-        </w:r>
-        <w:r>
-          <w:t xml:space="preserve"> </w:t>
+          <w:t xml:space="preserve">COS30031-Games Programming </w:t>
         </w:r>
         <w:r>
           <w:t xml:space="preserve">                                                                                       </w:t>
@@ -367,6 +416,7 @@
               <w:docPartUnique/>
             </w:docPartObj>
           </w:sdtPr>
+          <w:sdtEndPr/>
           <w:sdtContent>
             <w:r>
               <w:t xml:space="preserve">Page </w:t>
@@ -992,15 +1042,6 @@
   </w:abstractNum>
   <w:num w:numId="1">
     <w:abstractNumId w:val="4"/>
-    <w:lvlOverride w:ilvl="0"/>
-    <w:lvlOverride w:ilvl="1"/>
-    <w:lvlOverride w:ilvl="2"/>
-    <w:lvlOverride w:ilvl="3"/>
-    <w:lvlOverride w:ilvl="4"/>
-    <w:lvlOverride w:ilvl="5"/>
-    <w:lvlOverride w:ilvl="6"/>
-    <w:lvlOverride w:ilvl="7"/>
-    <w:lvlOverride w:ilvl="8"/>
   </w:num>
   <w:num w:numId="2">
     <w:abstractNumId w:val="3"/>
@@ -1062,15 +1103,6 @@
   </w:num>
   <w:num w:numId="4">
     <w:abstractNumId w:val="2"/>
-    <w:lvlOverride w:ilvl="0"/>
-    <w:lvlOverride w:ilvl="1"/>
-    <w:lvlOverride w:ilvl="2"/>
-    <w:lvlOverride w:ilvl="3"/>
-    <w:lvlOverride w:ilvl="4"/>
-    <w:lvlOverride w:ilvl="5"/>
-    <w:lvlOverride w:ilvl="6"/>
-    <w:lvlOverride w:ilvl="7"/>
-    <w:lvlOverride w:ilvl="8"/>
   </w:num>
   <w:num w:numId="5">
     <w:abstractNumId w:val="2"/>
@@ -1561,6 +1593,7 @@
   <w:style w:type="character" w:default="1" w:styleId="DefaultParagraphFont">
     <w:name w:val="Default Paragraph Font"/>
     <w:uiPriority w:val="1"/>
+    <w:semiHidden/>
     <w:unhideWhenUsed/>
   </w:style>
   <w:style w:type="table" w:default="1" w:styleId="TableNormal">
@@ -1628,7 +1661,6 @@
     <w:name w:val="Hyperlink"/>
     <w:basedOn w:val="DefaultParagraphFont"/>
     <w:uiPriority w:val="99"/>
-    <w:semiHidden/>
     <w:unhideWhenUsed/>
     <w:rsid w:val="00E4332A"/>
     <w:rPr>
@@ -1755,6 +1787,18 @@
       <w:rFonts w:eastAsia="MS Mincho" w:cs="Times New Roman"/>
       <w:sz w:val="24"/>
       <w:szCs w:val="24"/>
+    </w:rPr>
+  </w:style>
+  <w:style w:type="character" w:styleId="UnresolvedMention">
+    <w:name w:val="Unresolved Mention"/>
+    <w:basedOn w:val="DefaultParagraphFont"/>
+    <w:uiPriority w:val="99"/>
+    <w:semiHidden/>
+    <w:unhideWhenUsed/>
+    <w:rsid w:val="0083620A"/>
+    <w:rPr>
+      <w:color w:val="605E5C"/>
+      <w:shd w:val="clear" w:color="auto" w:fill="E1DFDD"/>
     </w:rPr>
   </w:style>
 </w:styles>

</xml_diff>

<commit_message>
UPDATE: Task 7 files
</commit_message>
<xml_diff>
--- a/07 - Spike - Performance Measurement/Spike_07.docx
+++ b/07 - Spike - Performance Measurement/Spike_07.docx
@@ -238,6 +238,30 @@
           <w:szCs w:val="24"/>
         </w:rPr>
         <w:t>Visual Studio 2017</w:t>
+      </w:r>
+    </w:p>
+    <w:p>
+      <w:pPr>
+        <w:pStyle w:val="NoSpacing"/>
+        <w:numPr>
+          <w:ilvl w:val="0"/>
+          <w:numId w:val="7"/>
+        </w:numPr>
+        <w:rPr>
+          <w:rStyle w:val="SubtleReference"/>
+          <w:color w:val="auto"/>
+          <w:sz w:val="24"/>
+          <w:szCs w:val="24"/>
+        </w:rPr>
+      </w:pPr>
+      <w:r>
+        <w:rPr>
+          <w:rStyle w:val="SubtleReference"/>
+          <w:color w:val="auto"/>
+          <w:sz w:val="24"/>
+          <w:szCs w:val="24"/>
+        </w:rPr>
+        <w:t>Microsoft Excel</w:t>
       </w:r>
     </w:p>
     <w:p>
@@ -316,6 +340,7 @@
           <w:szCs w:val="24"/>
         </w:rPr>
       </w:pPr>
+      <w:proofErr w:type="gramStart"/>
       <w:r>
         <w:rPr>
           <w:rStyle w:val="SubtleReference"/>
@@ -324,7 +349,18 @@
           <w:sz w:val="24"/>
           <w:szCs w:val="24"/>
         </w:rPr>
-        <w:t>It's tiresome to manually enter each individual output like a non-lazy person :D</w:t>
+        <w:t>It's</w:t>
+      </w:r>
+      <w:proofErr w:type="gramEnd"/>
+      <w:r>
+        <w:rPr>
+          <w:rStyle w:val="SubtleReference"/>
+          <w:rFonts w:cstheme="minorHAnsi"/>
+          <w:color w:val="auto"/>
+          <w:sz w:val="24"/>
+          <w:szCs w:val="24"/>
+        </w:rPr>
+        <w:t xml:space="preserve"> tiresome to manually enter each individual output like a non-lazy person :D</w:t>
       </w:r>
     </w:p>
     <w:p>
@@ -337,26 +373,407 @@
     </w:p>
     <w:p>
       <w:pPr>
-        <w:pStyle w:val="Heading1"/>
-      </w:pPr>
-      <w:r>
-        <w:t>What we found out:</w:t>
-      </w:r>
-    </w:p>
-    <w:p>
-      <w:pPr>
-        <w:pStyle w:val="Heading1"/>
-      </w:pPr>
-      <w:r>
-        <w:t>Recommendations</w:t>
-      </w:r>
-      <w:r>
-        <w:t>:</w:t>
-      </w:r>
-    </w:p>
-    <w:p/>
+        <w:pStyle w:val="Heading3"/>
+      </w:pPr>
+      <w:r>
+        <w:t xml:space="preserve">Step </w:t>
+      </w:r>
+      <w:r>
+        <w:t>1</w:t>
+      </w:r>
+      <w:r>
+        <w:t>. Learn how to measure the time a function takes to execute</w:t>
+      </w:r>
+    </w:p>
+    <w:p>
+      <w:r>
+        <w:t xml:space="preserve">To do that, we need to know about </w:t>
+      </w:r>
+      <w:proofErr w:type="gramStart"/>
+      <w:r>
+        <w:rPr>
+          <w:rFonts w:ascii="Consolas" w:eastAsiaTheme="minorEastAsia" w:hAnsi="Consolas" w:cs="Consolas"/>
+          <w:color w:val="000000"/>
+          <w:sz w:val="19"/>
+          <w:szCs w:val="19"/>
+        </w:rPr>
+        <w:t>std::</w:t>
+      </w:r>
+      <w:proofErr w:type="gramEnd"/>
+      <w:r>
+        <w:rPr>
+          <w:rFonts w:ascii="Consolas" w:eastAsiaTheme="minorEastAsia" w:hAnsi="Consolas" w:cs="Consolas"/>
+          <w:color w:val="000000"/>
+          <w:sz w:val="19"/>
+          <w:szCs w:val="19"/>
+        </w:rPr>
+        <w:t>chrono</w:t>
+      </w:r>
+      <w:r>
+        <w:t xml:space="preserve">. In short, </w:t>
+      </w:r>
+      <w:proofErr w:type="gramStart"/>
+      <w:r>
+        <w:t>it’s</w:t>
+      </w:r>
+      <w:proofErr w:type="gramEnd"/>
+      <w:r>
+        <w:t xml:space="preserve"> a library used for time tracking.</w:t>
+      </w:r>
+    </w:p>
+    <w:p>
+      <w:pPr>
+        <w:spacing w:after="240"/>
+      </w:pPr>
+      <w:r>
+        <w:rPr>
+          <w:noProof/>
+        </w:rPr>
+        <w:drawing>
+          <wp:inline distT="0" distB="0" distL="0" distR="0" wp14:anchorId="5CA47895" wp14:editId="2CB2D8C7">
+            <wp:extent cx="3029373" cy="1267002"/>
+            <wp:effectExtent l="0" t="0" r="0" b="9525"/>
+            <wp:docPr id="5" name="Picture 5"/>
+            <wp:cNvGraphicFramePr>
+              <a:graphicFrameLocks xmlns:a="http://schemas.openxmlformats.org/drawingml/2006/main" noChangeAspect="1"/>
+            </wp:cNvGraphicFramePr>
+            <a:graphic xmlns:a="http://schemas.openxmlformats.org/drawingml/2006/main">
+              <a:graphicData uri="http://schemas.openxmlformats.org/drawingml/2006/picture">
+                <pic:pic xmlns:pic="http://schemas.openxmlformats.org/drawingml/2006/picture">
+                  <pic:nvPicPr>
+                    <pic:cNvPr id="1" name=""/>
+                    <pic:cNvPicPr/>
+                  </pic:nvPicPr>
+                  <pic:blipFill>
+                    <a:blip r:embed="rId9"/>
+                    <a:stretch>
+                      <a:fillRect/>
+                    </a:stretch>
+                  </pic:blipFill>
+                  <pic:spPr>
+                    <a:xfrm>
+                      <a:off x="0" y="0"/>
+                      <a:ext cx="3029373" cy="1267002"/>
+                    </a:xfrm>
+                    <a:prstGeom prst="rect">
+                      <a:avLst/>
+                    </a:prstGeom>
+                  </pic:spPr>
+                </pic:pic>
+              </a:graphicData>
+            </a:graphic>
+          </wp:inline>
+        </w:drawing>
+      </w:r>
+    </w:p>
+    <w:p>
+      <w:pPr>
+        <w:pStyle w:val="Heading3"/>
+      </w:pPr>
+      <w:r>
+        <w:t xml:space="preserve">Step </w:t>
+      </w:r>
+      <w:r>
+        <w:t>2</w:t>
+      </w:r>
+      <w:r>
+        <w:t>. Learn how to do csv output.</w:t>
+      </w:r>
+    </w:p>
+    <w:p>
+      <w:r>
+        <w:t>It’s fine manually entering data into an excel sheet for a test if it only has 10 or so cycles, but if you’re testing in the millions, then you’d need a more efficient way, and one of which is letting the program do that itself.</w:t>
+      </w:r>
+    </w:p>
+    <w:p>
+      <w:pPr>
+        <w:spacing w:after="240"/>
+      </w:pPr>
+      <w:r>
+        <w:rPr>
+          <w:noProof/>
+        </w:rPr>
+        <w:drawing>
+          <wp:inline distT="0" distB="0" distL="0" distR="0" wp14:anchorId="0C4E681D" wp14:editId="36FCE9AB">
+            <wp:extent cx="3048425" cy="1638529"/>
+            <wp:effectExtent l="0" t="0" r="0" b="0"/>
+            <wp:docPr id="4" name="Picture 4"/>
+            <wp:cNvGraphicFramePr>
+              <a:graphicFrameLocks xmlns:a="http://schemas.openxmlformats.org/drawingml/2006/main" noChangeAspect="1"/>
+            </wp:cNvGraphicFramePr>
+            <a:graphic xmlns:a="http://schemas.openxmlformats.org/drawingml/2006/main">
+              <a:graphicData uri="http://schemas.openxmlformats.org/drawingml/2006/picture">
+                <pic:pic xmlns:pic="http://schemas.openxmlformats.org/drawingml/2006/picture">
+                  <pic:nvPicPr>
+                    <pic:cNvPr id="1" name=""/>
+                    <pic:cNvPicPr/>
+                  </pic:nvPicPr>
+                  <pic:blipFill>
+                    <a:blip r:embed="rId10"/>
+                    <a:stretch>
+                      <a:fillRect/>
+                    </a:stretch>
+                  </pic:blipFill>
+                  <pic:spPr>
+                    <a:xfrm>
+                      <a:off x="0" y="0"/>
+                      <a:ext cx="3048425" cy="1638529"/>
+                    </a:xfrm>
+                    <a:prstGeom prst="rect">
+                      <a:avLst/>
+                    </a:prstGeom>
+                  </pic:spPr>
+                </pic:pic>
+              </a:graphicData>
+            </a:graphic>
+          </wp:inline>
+        </w:drawing>
+      </w:r>
+    </w:p>
+    <w:p>
+      <w:pPr>
+        <w:pStyle w:val="Heading3"/>
+        <w:rPr>
+          <w:noProof/>
+        </w:rPr>
+      </w:pPr>
+      <w:r>
+        <w:rPr>
+          <w:noProof/>
+        </w:rPr>
+        <w:lastRenderedPageBreak/>
+        <w:t>Step 3. Stress test using for loop</w:t>
+      </w:r>
+    </w:p>
+    <w:p>
+      <w:r>
+        <w:t xml:space="preserve">A reminder to put your output and timer code </w:t>
+      </w:r>
+      <w:r>
+        <w:rPr>
+          <w:i/>
+          <w:iCs/>
+        </w:rPr>
+        <w:t>in</w:t>
+      </w:r>
+      <w:r>
+        <w:rPr>
+          <w:i/>
+          <w:iCs/>
+        </w:rPr>
+        <w:t>side</w:t>
+      </w:r>
+      <w:r>
+        <w:t xml:space="preserve"> </w:t>
+      </w:r>
+      <w:r>
+        <w:t>the loop</w:t>
+      </w:r>
+      <w:r>
+        <w:t xml:space="preserve"> to time each operation</w:t>
+      </w:r>
+      <w:r>
+        <w:t xml:space="preserve"> as well as outputting the result into the csv file. The number of loops </w:t>
+      </w:r>
+    </w:p>
+    <w:p>
+      <w:pPr>
+        <w:spacing w:after="240"/>
+      </w:pPr>
+      <w:r>
+        <w:drawing>
+          <wp:inline distT="0" distB="0" distL="0" distR="0" wp14:anchorId="583EF06B" wp14:editId="019A2658">
+            <wp:extent cx="3886742" cy="190527"/>
+            <wp:effectExtent l="0" t="0" r="0" b="0"/>
+            <wp:docPr id="6" name="Picture 6"/>
+            <wp:cNvGraphicFramePr>
+              <a:graphicFrameLocks xmlns:a="http://schemas.openxmlformats.org/drawingml/2006/main" noChangeAspect="1"/>
+            </wp:cNvGraphicFramePr>
+            <a:graphic xmlns:a="http://schemas.openxmlformats.org/drawingml/2006/main">
+              <a:graphicData uri="http://schemas.openxmlformats.org/drawingml/2006/picture">
+                <pic:pic xmlns:pic="http://schemas.openxmlformats.org/drawingml/2006/picture">
+                  <pic:nvPicPr>
+                    <pic:cNvPr id="1" name=""/>
+                    <pic:cNvPicPr/>
+                  </pic:nvPicPr>
+                  <pic:blipFill>
+                    <a:blip r:embed="rId11"/>
+                    <a:stretch>
+                      <a:fillRect/>
+                    </a:stretch>
+                  </pic:blipFill>
+                  <pic:spPr>
+                    <a:xfrm>
+                      <a:off x="0" y="0"/>
+                      <a:ext cx="3886742" cy="190527"/>
+                    </a:xfrm>
+                    <a:prstGeom prst="rect">
+                      <a:avLst/>
+                    </a:prstGeom>
+                  </pic:spPr>
+                </pic:pic>
+              </a:graphicData>
+            </a:graphic>
+          </wp:inline>
+        </w:drawing>
+      </w:r>
+    </w:p>
+    <w:p>
+      <w:pPr>
+        <w:pStyle w:val="Heading3"/>
+      </w:pPr>
+      <w:r>
+        <w:t>Step 4. Convert the csv output into a readable graph</w:t>
+      </w:r>
+    </w:p>
+    <w:p>
+      <w:r>
+        <w:t xml:space="preserve">There are different types of tests you may be asked to perform. Make sure that when it comes to plotting the data into graphs that you choose the suiting </w:t>
+      </w:r>
+      <w:r>
+        <w:t>graph type to match the data.</w:t>
+      </w:r>
+    </w:p>
+    <w:p>
+      <w:r>
+        <w:rPr>
+          <w:noProof/>
+        </w:rPr>
+        <w:drawing>
+          <wp:inline distT="0" distB="0" distL="0" distR="0" wp14:anchorId="5C63E4DC" wp14:editId="6FFC2912">
+            <wp:extent cx="5731510" cy="4495800"/>
+            <wp:effectExtent l="0" t="0" r="2540" b="0"/>
+            <wp:docPr id="1" name="Picture 1"/>
+            <wp:cNvGraphicFramePr>
+              <a:graphicFrameLocks xmlns:a="http://schemas.openxmlformats.org/drawingml/2006/main" noChangeAspect="1"/>
+            </wp:cNvGraphicFramePr>
+            <a:graphic xmlns:a="http://schemas.openxmlformats.org/drawingml/2006/main">
+              <a:graphicData uri="http://schemas.openxmlformats.org/drawingml/2006/picture">
+                <pic:pic xmlns:pic="http://schemas.openxmlformats.org/drawingml/2006/picture">
+                  <pic:nvPicPr>
+                    <pic:cNvPr id="1" name=""/>
+                    <pic:cNvPicPr/>
+                  </pic:nvPicPr>
+                  <pic:blipFill>
+                    <a:blip r:embed="rId12"/>
+                    <a:stretch>
+                      <a:fillRect/>
+                    </a:stretch>
+                  </pic:blipFill>
+                  <pic:spPr>
+                    <a:xfrm>
+                      <a:off x="0" y="0"/>
+                      <a:ext cx="5731510" cy="4495800"/>
+                    </a:xfrm>
+                    <a:prstGeom prst="rect">
+                      <a:avLst/>
+                    </a:prstGeom>
+                  </pic:spPr>
+                </pic:pic>
+              </a:graphicData>
+            </a:graphic>
+          </wp:inline>
+        </w:drawing>
+      </w:r>
+    </w:p>
+    <w:p>
+      <w:pPr>
+        <w:spacing w:after="160" w:line="259" w:lineRule="auto"/>
+        <w:jc w:val="left"/>
+      </w:pPr>
+      <w:r>
+        <w:br w:type="page"/>
+      </w:r>
+    </w:p>
+    <w:p>
+      <w:pPr>
+        <w:pStyle w:val="Heading3"/>
+      </w:pPr>
+      <w:r>
+        <w:lastRenderedPageBreak/>
+        <w:t>Expanded version of the code as an example</w:t>
+      </w:r>
+    </w:p>
+    <w:p>
+      <w:r>
+        <w:drawing>
+          <wp:inline distT="0" distB="0" distL="0" distR="0" wp14:anchorId="00F03C19" wp14:editId="313BC007">
+            <wp:extent cx="5731510" cy="3460115"/>
+            <wp:effectExtent l="0" t="0" r="2540" b="6985"/>
+            <wp:docPr id="7" name="Picture 7"/>
+            <wp:cNvGraphicFramePr>
+              <a:graphicFrameLocks xmlns:a="http://schemas.openxmlformats.org/drawingml/2006/main" noChangeAspect="1"/>
+            </wp:cNvGraphicFramePr>
+            <a:graphic xmlns:a="http://schemas.openxmlformats.org/drawingml/2006/main">
+              <a:graphicData uri="http://schemas.openxmlformats.org/drawingml/2006/picture">
+                <pic:pic xmlns:pic="http://schemas.openxmlformats.org/drawingml/2006/picture">
+                  <pic:nvPicPr>
+                    <pic:cNvPr id="1" name=""/>
+                    <pic:cNvPicPr/>
+                  </pic:nvPicPr>
+                  <pic:blipFill>
+                    <a:blip r:embed="rId13"/>
+                    <a:stretch>
+                      <a:fillRect/>
+                    </a:stretch>
+                  </pic:blipFill>
+                  <pic:spPr>
+                    <a:xfrm>
+                      <a:off x="0" y="0"/>
+                      <a:ext cx="5731510" cy="3460115"/>
+                    </a:xfrm>
+                    <a:prstGeom prst="rect">
+                      <a:avLst/>
+                    </a:prstGeom>
+                  </pic:spPr>
+                </pic:pic>
+              </a:graphicData>
+            </a:graphic>
+          </wp:inline>
+        </w:drawing>
+      </w:r>
+    </w:p>
+    <w:p>
+      <w:r>
+        <w:drawing>
+          <wp:inline distT="0" distB="0" distL="0" distR="0" wp14:anchorId="00DBD58C" wp14:editId="0C9BF9C2">
+            <wp:extent cx="5468113" cy="3458058"/>
+            <wp:effectExtent l="0" t="0" r="0" b="9525"/>
+            <wp:docPr id="8" name="Picture 8"/>
+            <wp:cNvGraphicFramePr>
+              <a:graphicFrameLocks xmlns:a="http://schemas.openxmlformats.org/drawingml/2006/main" noChangeAspect="1"/>
+            </wp:cNvGraphicFramePr>
+            <a:graphic xmlns:a="http://schemas.openxmlformats.org/drawingml/2006/main">
+              <a:graphicData uri="http://schemas.openxmlformats.org/drawingml/2006/picture">
+                <pic:pic xmlns:pic="http://schemas.openxmlformats.org/drawingml/2006/picture">
+                  <pic:nvPicPr>
+                    <pic:cNvPr id="1" name=""/>
+                    <pic:cNvPicPr/>
+                  </pic:nvPicPr>
+                  <pic:blipFill>
+                    <a:blip r:embed="rId14"/>
+                    <a:stretch>
+                      <a:fillRect/>
+                    </a:stretch>
+                  </pic:blipFill>
+                  <pic:spPr>
+                    <a:xfrm>
+                      <a:off x="0" y="0"/>
+                      <a:ext cx="5468113" cy="3458058"/>
+                    </a:xfrm>
+                    <a:prstGeom prst="rect">
+                      <a:avLst/>
+                    </a:prstGeom>
+                  </pic:spPr>
+                </pic:pic>
+              </a:graphicData>
+            </a:graphic>
+          </wp:inline>
+        </w:drawing>
+      </w:r>
+    </w:p>
     <w:sectPr>
-      <w:footerReference w:type="default" r:id="rId9"/>
+      <w:footerReference w:type="default" r:id="rId15"/>
       <w:pgSz w:w="11906" w:h="16838"/>
       <w:pgMar w:top="1440" w:right="1440" w:bottom="1440" w:left="1440" w:header="708" w:footer="708" w:gutter="0"/>
       <w:cols w:space="708"/>
@@ -1577,7 +1994,7 @@
     <w:uiPriority w:val="9"/>
     <w:unhideWhenUsed/>
     <w:qFormat/>
-    <w:rsid w:val="0011620F"/>
+    <w:rsid w:val="00EB12B8"/>
     <w:pPr>
       <w:keepNext/>
       <w:keepLines/>
@@ -1587,7 +2004,6 @@
     <w:rPr>
       <w:rFonts w:ascii="Calibri" w:eastAsiaTheme="majorEastAsia" w:hAnsi="Calibri" w:cstheme="majorBidi"/>
       <w:b/>
-      <w:sz w:val="28"/>
     </w:rPr>
   </w:style>
   <w:style w:type="character" w:default="1" w:styleId="DefaultParagraphFont">
@@ -1649,11 +2065,11 @@
     <w:basedOn w:val="DefaultParagraphFont"/>
     <w:link w:val="Heading3"/>
     <w:uiPriority w:val="9"/>
-    <w:rsid w:val="0011620F"/>
+    <w:rsid w:val="00EB12B8"/>
     <w:rPr>
       <w:rFonts w:ascii="Calibri" w:eastAsiaTheme="majorEastAsia" w:hAnsi="Calibri" w:cstheme="majorBidi"/>
       <w:b/>
-      <w:sz w:val="28"/>
+      <w:sz w:val="24"/>
       <w:szCs w:val="24"/>
     </w:rPr>
   </w:style>

</xml_diff>

<commit_message>
UPDATE #7.11.0: Tried changing build settings for more speed
</commit_message>
<xml_diff>
--- a/07 - Spike - Performance Measurement/Spike_07.docx
+++ b/07 - Spike - Performance Measurement/Spike_07.docx
@@ -32,7 +32,15 @@
           <w:rFonts w:cstheme="minorHAnsi"/>
           <w:color w:val="auto"/>
         </w:rPr>
-        <w:t xml:space="preserve"> 2</w:t>
+        <w:t xml:space="preserve"> </w:t>
+      </w:r>
+      <w:r>
+        <w:rPr>
+          <w:rStyle w:val="SubtleReference"/>
+          <w:rFonts w:cstheme="minorHAnsi"/>
+          <w:color w:val="auto"/>
+        </w:rPr>
+        <w:t>7</w:t>
       </w:r>
     </w:p>
     <w:p>
@@ -302,6 +310,47 @@
     </w:p>
     <w:p>
       <w:pPr>
+        <w:pStyle w:val="ListParagraph"/>
+        <w:numPr>
+          <w:ilvl w:val="0"/>
+          <w:numId w:val="8"/>
+        </w:numPr>
+      </w:pPr>
+      <w:r>
+        <w:t>About visual studio’s build settings (/O1 and /O2)</w:t>
+      </w:r>
+    </w:p>
+    <w:p>
+      <w:pPr>
+        <w:ind w:left="360"/>
+      </w:pPr>
+      <w:hyperlink r:id="rId8" w:history="1">
+        <w:r>
+          <w:rPr>
+            <w:rStyle w:val="Hyperlink"/>
+          </w:rPr>
+          <w:t>https://docs.microsoft.com/en-us/cpp/build/reference/o1-o2-minimize-size-maximize-speed?view=msvc-160</w:t>
+        </w:r>
+      </w:hyperlink>
+      <w:r>
+        <w:t xml:space="preserve"> </w:t>
+      </w:r>
+    </w:p>
+    <w:p>
+      <w:pPr>
+        <w:pStyle w:val="ListParagraph"/>
+        <w:numPr>
+          <w:ilvl w:val="0"/>
+          <w:numId w:val="8"/>
+        </w:numPr>
+      </w:pPr>
+      <w:r>
+        <w:t>Guide on how to do csv output</w:t>
+      </w:r>
+    </w:p>
+    <w:p>
+      <w:pPr>
+        <w:ind w:firstLine="360"/>
         <w:rPr>
           <w:rStyle w:val="SubtleReference"/>
           <w:rFonts w:cstheme="minorHAnsi"/>
@@ -310,7 +359,7 @@
           <w:szCs w:val="24"/>
         </w:rPr>
       </w:pPr>
-      <w:hyperlink r:id="rId8" w:history="1">
+      <w:hyperlink r:id="rId9" w:history="1">
         <w:r>
           <w:rPr>
             <w:rStyle w:val="Hyperlink"/>
@@ -332,6 +381,7 @@
     </w:p>
     <w:p>
       <w:pPr>
+        <w:ind w:firstLine="360"/>
         <w:rPr>
           <w:rStyle w:val="SubtleReference"/>
           <w:rFonts w:cstheme="minorHAnsi"/>
@@ -340,7 +390,6 @@
           <w:szCs w:val="24"/>
         </w:rPr>
       </w:pPr>
-      <w:proofErr w:type="gramStart"/>
       <w:r>
         <w:rPr>
           <w:rStyle w:val="SubtleReference"/>
@@ -349,18 +398,7 @@
           <w:sz w:val="24"/>
           <w:szCs w:val="24"/>
         </w:rPr>
-        <w:t>It's</w:t>
-      </w:r>
-      <w:proofErr w:type="gramEnd"/>
-      <w:r>
-        <w:rPr>
-          <w:rStyle w:val="SubtleReference"/>
-          <w:rFonts w:cstheme="minorHAnsi"/>
-          <w:color w:val="auto"/>
-          <w:sz w:val="24"/>
-          <w:szCs w:val="24"/>
-        </w:rPr>
-        <w:t xml:space="preserve"> tiresome to manually enter each individual output like a non-lazy person :D</w:t>
+        <w:t>It's tiresome to manually enter each individual output like a non-lazy person :D</w:t>
       </w:r>
     </w:p>
     <w:p>
@@ -376,13 +414,7 @@
         <w:pStyle w:val="Heading3"/>
       </w:pPr>
       <w:r>
-        <w:t xml:space="preserve">Step </w:t>
-      </w:r>
-      <w:r>
-        <w:t>1</w:t>
-      </w:r>
-      <w:r>
-        <w:t>. Learn how to measure the time a function takes to execute</w:t>
+        <w:t>Step 1. Learn how to measure the time a function takes to execute</w:t>
       </w:r>
     </w:p>
     <w:p>
@@ -410,15 +442,7 @@
         <w:t>chrono</w:t>
       </w:r>
       <w:r>
-        <w:t xml:space="preserve">. In short, </w:t>
-      </w:r>
-      <w:proofErr w:type="gramStart"/>
-      <w:r>
-        <w:t>it’s</w:t>
-      </w:r>
-      <w:proofErr w:type="gramEnd"/>
-      <w:r>
-        <w:t xml:space="preserve"> a library used for time tracking.</w:t>
+        <w:t>. In short, it’s a library used for time tracking.</w:t>
       </w:r>
     </w:p>
     <w:p>
@@ -434,70 +458,6 @@
             <wp:extent cx="3029373" cy="1267002"/>
             <wp:effectExtent l="0" t="0" r="0" b="9525"/>
             <wp:docPr id="5" name="Picture 5"/>
-            <wp:cNvGraphicFramePr>
-              <a:graphicFrameLocks xmlns:a="http://schemas.openxmlformats.org/drawingml/2006/main" noChangeAspect="1"/>
-            </wp:cNvGraphicFramePr>
-            <a:graphic xmlns:a="http://schemas.openxmlformats.org/drawingml/2006/main">
-              <a:graphicData uri="http://schemas.openxmlformats.org/drawingml/2006/picture">
-                <pic:pic xmlns:pic="http://schemas.openxmlformats.org/drawingml/2006/picture">
-                  <pic:nvPicPr>
-                    <pic:cNvPr id="1" name=""/>
-                    <pic:cNvPicPr/>
-                  </pic:nvPicPr>
-                  <pic:blipFill>
-                    <a:blip r:embed="rId9"/>
-                    <a:stretch>
-                      <a:fillRect/>
-                    </a:stretch>
-                  </pic:blipFill>
-                  <pic:spPr>
-                    <a:xfrm>
-                      <a:off x="0" y="0"/>
-                      <a:ext cx="3029373" cy="1267002"/>
-                    </a:xfrm>
-                    <a:prstGeom prst="rect">
-                      <a:avLst/>
-                    </a:prstGeom>
-                  </pic:spPr>
-                </pic:pic>
-              </a:graphicData>
-            </a:graphic>
-          </wp:inline>
-        </w:drawing>
-      </w:r>
-    </w:p>
-    <w:p>
-      <w:pPr>
-        <w:pStyle w:val="Heading3"/>
-      </w:pPr>
-      <w:r>
-        <w:t xml:space="preserve">Step </w:t>
-      </w:r>
-      <w:r>
-        <w:t>2</w:t>
-      </w:r>
-      <w:r>
-        <w:t>. Learn how to do csv output.</w:t>
-      </w:r>
-    </w:p>
-    <w:p>
-      <w:r>
-        <w:t>It’s fine manually entering data into an excel sheet for a test if it only has 10 or so cycles, but if you’re testing in the millions, then you’d need a more efficient way, and one of which is letting the program do that itself.</w:t>
-      </w:r>
-    </w:p>
-    <w:p>
-      <w:pPr>
-        <w:spacing w:after="240"/>
-      </w:pPr>
-      <w:r>
-        <w:rPr>
-          <w:noProof/>
-        </w:rPr>
-        <w:drawing>
-          <wp:inline distT="0" distB="0" distL="0" distR="0" wp14:anchorId="0C4E681D" wp14:editId="36FCE9AB">
-            <wp:extent cx="3048425" cy="1638529"/>
-            <wp:effectExtent l="0" t="0" r="0" b="0"/>
-            <wp:docPr id="4" name="Picture 4"/>
             <wp:cNvGraphicFramePr>
               <a:graphicFrameLocks xmlns:a="http://schemas.openxmlformats.org/drawingml/2006/main" noChangeAspect="1"/>
             </wp:cNvGraphicFramePr>
@@ -517,7 +477,7 @@
                   <pic:spPr>
                     <a:xfrm>
                       <a:off x="0" y="0"/>
-                      <a:ext cx="3048425" cy="1638529"/>
+                      <a:ext cx="3029373" cy="1267002"/>
                     </a:xfrm>
                     <a:prstGeom prst="rect">
                       <a:avLst/>
@@ -533,59 +493,42 @@
     <w:p>
       <w:pPr>
         <w:pStyle w:val="Heading3"/>
+      </w:pPr>
+      <w:r>
+        <w:t xml:space="preserve">Step </w:t>
+      </w:r>
+      <w:r>
+        <w:t>2</w:t>
+      </w:r>
+      <w:r>
+        <w:t>. Learn how to do csv output.</w:t>
+      </w:r>
+    </w:p>
+    <w:p>
+      <w:r>
+        <w:t xml:space="preserve">It’s fine manually entering data into an excel sheet for a test if it only has 10 or so cycles, but if you’re testing in the millions, then you’d need a more efficient way, and one of which is </w:t>
+      </w:r>
+      <w:r>
+        <w:t>making</w:t>
+      </w:r>
+      <w:r>
+        <w:t xml:space="preserve"> the program do that itself.</w:t>
+      </w:r>
+    </w:p>
+    <w:p>
+      <w:pPr>
+        <w:spacing w:after="240"/>
+      </w:pPr>
+      <w:r>
         <w:rPr>
           <w:noProof/>
         </w:rPr>
-      </w:pPr>
-      <w:r>
-        <w:rPr>
-          <w:noProof/>
-        </w:rPr>
         <w:lastRenderedPageBreak/>
-        <w:t>Step 3. Stress test using for loop</w:t>
-      </w:r>
-    </w:p>
-    <w:p>
-      <w:r>
-        <w:t xml:space="preserve">A reminder to put your output and timer code </w:t>
-      </w:r>
-      <w:r>
-        <w:rPr>
-          <w:i/>
-          <w:iCs/>
-        </w:rPr>
-        <w:t>in</w:t>
-      </w:r>
-      <w:r>
-        <w:rPr>
-          <w:i/>
-          <w:iCs/>
-        </w:rPr>
-        <w:t>side</w:t>
-      </w:r>
-      <w:r>
-        <w:t xml:space="preserve"> </w:t>
-      </w:r>
-      <w:r>
-        <w:t>the loop</w:t>
-      </w:r>
-      <w:r>
-        <w:t xml:space="preserve"> to time each operation</w:t>
-      </w:r>
-      <w:r>
-        <w:t xml:space="preserve"> as well as outputting the result into the csv file. The number of loops </w:t>
-      </w:r>
-    </w:p>
-    <w:p>
-      <w:pPr>
-        <w:spacing w:after="240"/>
-      </w:pPr>
-      <w:r>
         <w:drawing>
-          <wp:inline distT="0" distB="0" distL="0" distR="0" wp14:anchorId="583EF06B" wp14:editId="019A2658">
-            <wp:extent cx="3886742" cy="190527"/>
+          <wp:inline distT="0" distB="0" distL="0" distR="0" wp14:anchorId="0C4E681D" wp14:editId="36FCE9AB">
+            <wp:extent cx="3048425" cy="1638529"/>
             <wp:effectExtent l="0" t="0" r="0" b="0"/>
-            <wp:docPr id="6" name="Picture 6"/>
+            <wp:docPr id="4" name="Picture 4"/>
             <wp:cNvGraphicFramePr>
               <a:graphicFrameLocks xmlns:a="http://schemas.openxmlformats.org/drawingml/2006/main" noChangeAspect="1"/>
             </wp:cNvGraphicFramePr>
@@ -605,7 +548,7 @@
                   <pic:spPr>
                     <a:xfrm>
                       <a:off x="0" y="0"/>
-                      <a:ext cx="3886742" cy="190527"/>
+                      <a:ext cx="3048425" cy="1638529"/>
                     </a:xfrm>
                     <a:prstGeom prst="rect">
                       <a:avLst/>
@@ -621,29 +564,61 @@
     <w:p>
       <w:pPr>
         <w:pStyle w:val="Heading3"/>
-      </w:pPr>
-      <w:r>
-        <w:t>Step 4. Convert the csv output into a readable graph</w:t>
-      </w:r>
-    </w:p>
-    <w:p>
-      <w:r>
-        <w:t xml:space="preserve">There are different types of tests you may be asked to perform. Make sure that when it comes to plotting the data into graphs that you choose the suiting </w:t>
-      </w:r>
-      <w:r>
-        <w:t>graph type to match the data.</w:t>
-      </w:r>
-    </w:p>
-    <w:p>
-      <w:r>
         <w:rPr>
           <w:noProof/>
         </w:rPr>
+      </w:pPr>
+      <w:r>
+        <w:rPr>
+          <w:noProof/>
+        </w:rPr>
+        <w:t>Step 3. Stress test using for loop</w:t>
+      </w:r>
+    </w:p>
+    <w:p>
+      <w:r>
+        <w:t xml:space="preserve">A reminder to put your output and timer code </w:t>
+      </w:r>
+      <w:r>
+        <w:rPr>
+          <w:i/>
+          <w:iCs/>
+        </w:rPr>
+        <w:t>in</w:t>
+      </w:r>
+      <w:r>
+        <w:rPr>
+          <w:i/>
+          <w:iCs/>
+        </w:rPr>
+        <w:t>side</w:t>
+      </w:r>
+      <w:r>
+        <w:t xml:space="preserve"> </w:t>
+      </w:r>
+      <w:r>
+        <w:t>the loop</w:t>
+      </w:r>
+      <w:r>
+        <w:t xml:space="preserve"> to time each operation</w:t>
+      </w:r>
+      <w:r>
+        <w:t xml:space="preserve"> as well as outputting the result into the csv file. The number of loops </w:t>
+      </w:r>
+    </w:p>
+    <w:p>
+      <w:pPr>
+        <w:spacing w:after="240"/>
+      </w:pPr>
+      <w:r>
+        <w:rPr>
+          <w:noProof/>
+        </w:rPr>
         <w:drawing>
-          <wp:inline distT="0" distB="0" distL="0" distR="0" wp14:anchorId="5C63E4DC" wp14:editId="6FFC2912">
-            <wp:extent cx="5731510" cy="4495800"/>
-            <wp:effectExtent l="0" t="0" r="2540" b="0"/>
-            <wp:docPr id="1" name="Picture 1"/>
+          <wp:inline distT="0" distB="0" distL="0" distR="0" wp14:anchorId="583EF06B" wp14:editId="019A2658">
+            <wp:extent cx="3886742" cy="190527"/>
+            <wp:effectExtent l="0" t="0" r="0" b="0"/>
+            <wp:docPr id="6" name="Picture 6"/>
             <wp:cNvGraphicFramePr>
               <a:graphicFrameLocks xmlns:a="http://schemas.openxmlformats.org/drawingml/2006/main" noChangeAspect="1"/>
             </wp:cNvGraphicFramePr>
@@ -663,7 +638,7 @@
                   <pic:spPr>
                     <a:xfrm>
                       <a:off x="0" y="0"/>
-                      <a:ext cx="5731510" cy="4495800"/>
+                      <a:ext cx="3886742" cy="190527"/>
                     </a:xfrm>
                     <a:prstGeom prst="rect">
                       <a:avLst/>
@@ -678,29 +653,30 @@
     </w:p>
     <w:p>
       <w:pPr>
-        <w:spacing w:after="160" w:line="259" w:lineRule="auto"/>
-        <w:jc w:val="left"/>
-      </w:pPr>
-      <w:r>
-        <w:br w:type="page"/>
-      </w:r>
-    </w:p>
-    <w:p>
-      <w:pPr>
         <w:pStyle w:val="Heading3"/>
       </w:pPr>
       <w:r>
-        <w:lastRenderedPageBreak/>
-        <w:t>Expanded version of the code as an example</w:t>
-      </w:r>
-    </w:p>
-    <w:p>
-      <w:r>
+        <w:t>Step 4. Convert the csv output into a readable graph</w:t>
+      </w:r>
+    </w:p>
+    <w:p>
+      <w:r>
+        <w:t xml:space="preserve">There are different types of tests you may be asked to perform. Make sure that when it comes to plotting the data into graphs that you choose the suiting </w:t>
+      </w:r>
+      <w:r>
+        <w:t>graph type to match the data.</w:t>
+      </w:r>
+    </w:p>
+    <w:p>
+      <w:r>
+        <w:rPr>
+          <w:noProof/>
+        </w:rPr>
         <w:drawing>
-          <wp:inline distT="0" distB="0" distL="0" distR="0" wp14:anchorId="00F03C19" wp14:editId="313BC007">
-            <wp:extent cx="5731510" cy="3460115"/>
-            <wp:effectExtent l="0" t="0" r="2540" b="6985"/>
-            <wp:docPr id="7" name="Picture 7"/>
+          <wp:inline distT="0" distB="0" distL="0" distR="0" wp14:anchorId="5C63E4DC" wp14:editId="6FFC2912">
+            <wp:extent cx="5731510" cy="4495800"/>
+            <wp:effectExtent l="0" t="0" r="2540" b="0"/>
+            <wp:docPr id="1" name="Picture 1"/>
             <wp:cNvGraphicFramePr>
               <a:graphicFrameLocks xmlns:a="http://schemas.openxmlformats.org/drawingml/2006/main" noChangeAspect="1"/>
             </wp:cNvGraphicFramePr>
@@ -720,7 +696,7 @@
                   <pic:spPr>
                     <a:xfrm>
                       <a:off x="0" y="0"/>
-                      <a:ext cx="5731510" cy="3460115"/>
+                      <a:ext cx="5731510" cy="4495800"/>
                     </a:xfrm>
                     <a:prstGeom prst="rect">
                       <a:avLst/>
@@ -734,12 +710,50 @@
       </w:r>
     </w:p>
     <w:p>
+      <w:pPr>
+        <w:spacing w:after="160" w:line="259" w:lineRule="auto"/>
+        <w:jc w:val="left"/>
+      </w:pPr>
+    </w:p>
+    <w:p>
+      <w:pPr>
+        <w:spacing w:after="160" w:line="259" w:lineRule="auto"/>
+        <w:jc w:val="left"/>
+      </w:pPr>
+      <w:r>
+        <w:br w:type="page"/>
+      </w:r>
+    </w:p>
+    <w:p>
+      <w:pPr>
+        <w:spacing w:after="160" w:line="259" w:lineRule="auto"/>
+      </w:pPr>
+      <w:r>
+        <w:lastRenderedPageBreak/>
+        <w:t>Try repeating the same test with different build options, as this will also affect the time taken.</w:t>
+      </w:r>
+      <w:r>
+        <w:t xml:space="preserve"> In this example, we’re trying with a /O2 setting, which </w:t>
+      </w:r>
+      <w:proofErr w:type="spellStart"/>
+      <w:r>
+        <w:t>favors</w:t>
+      </w:r>
+      <w:proofErr w:type="spellEnd"/>
+      <w:r>
+        <w:t xml:space="preserve"> speed</w:t>
+      </w:r>
+    </w:p>
+    <w:p>
+      <w:pPr>
+        <w:spacing w:after="160" w:line="259" w:lineRule="auto"/>
+      </w:pPr>
       <w:r>
         <w:drawing>
-          <wp:inline distT="0" distB="0" distL="0" distR="0" wp14:anchorId="00DBD58C" wp14:editId="0C9BF9C2">
-            <wp:extent cx="5468113" cy="3458058"/>
-            <wp:effectExtent l="0" t="0" r="0" b="9525"/>
-            <wp:docPr id="8" name="Picture 8"/>
+          <wp:inline distT="0" distB="0" distL="0" distR="0" wp14:anchorId="76A0C0DD" wp14:editId="569A6EC7">
+            <wp:extent cx="5731510" cy="4089400"/>
+            <wp:effectExtent l="0" t="0" r="2540" b="6350"/>
+            <wp:docPr id="9" name="Picture 9"/>
             <wp:cNvGraphicFramePr>
               <a:graphicFrameLocks xmlns:a="http://schemas.openxmlformats.org/drawingml/2006/main" noChangeAspect="1"/>
             </wp:cNvGraphicFramePr>
@@ -759,6 +773,143 @@
                   <pic:spPr>
                     <a:xfrm>
                       <a:off x="0" y="0"/>
+                      <a:ext cx="5731510" cy="4089400"/>
+                    </a:xfrm>
+                    <a:prstGeom prst="rect">
+                      <a:avLst/>
+                    </a:prstGeom>
+                  </pic:spPr>
+                </pic:pic>
+              </a:graphicData>
+            </a:graphic>
+          </wp:inline>
+        </w:drawing>
+      </w:r>
+    </w:p>
+    <w:p>
+      <w:pPr>
+        <w:spacing w:after="160" w:line="259" w:lineRule="auto"/>
+        <w:jc w:val="left"/>
+      </w:pPr>
+      <w:r>
+        <w:lastRenderedPageBreak/>
+        <w:drawing>
+          <wp:inline distT="0" distB="0" distL="0" distR="0" wp14:anchorId="2356831D" wp14:editId="587382C0">
+            <wp:extent cx="5731510" cy="4475480"/>
+            <wp:effectExtent l="0" t="0" r="2540" b="1270"/>
+            <wp:docPr id="2" name="Picture 2"/>
+            <wp:cNvGraphicFramePr>
+              <a:graphicFrameLocks xmlns:a="http://schemas.openxmlformats.org/drawingml/2006/main" noChangeAspect="1"/>
+            </wp:cNvGraphicFramePr>
+            <a:graphic xmlns:a="http://schemas.openxmlformats.org/drawingml/2006/main">
+              <a:graphicData uri="http://schemas.openxmlformats.org/drawingml/2006/picture">
+                <pic:pic xmlns:pic="http://schemas.openxmlformats.org/drawingml/2006/picture">
+                  <pic:nvPicPr>
+                    <pic:cNvPr id="1" name=""/>
+                    <pic:cNvPicPr/>
+                  </pic:nvPicPr>
+                  <pic:blipFill>
+                    <a:blip r:embed="rId15"/>
+                    <a:stretch>
+                      <a:fillRect/>
+                    </a:stretch>
+                  </pic:blipFill>
+                  <pic:spPr>
+                    <a:xfrm>
+                      <a:off x="0" y="0"/>
+                      <a:ext cx="5731510" cy="4475480"/>
+                    </a:xfrm>
+                    <a:prstGeom prst="rect">
+                      <a:avLst/>
+                    </a:prstGeom>
+                  </pic:spPr>
+                </pic:pic>
+              </a:graphicData>
+            </a:graphic>
+          </wp:inline>
+        </w:drawing>
+      </w:r>
+    </w:p>
+    <w:p>
+      <w:pPr>
+        <w:pStyle w:val="Heading3"/>
+      </w:pPr>
+      <w:r>
+        <w:t>Expanded version of the code as an example</w:t>
+      </w:r>
+    </w:p>
+    <w:p>
+      <w:r>
+        <w:rPr>
+          <w:noProof/>
+        </w:rPr>
+        <w:drawing>
+          <wp:inline distT="0" distB="0" distL="0" distR="0" wp14:anchorId="00F03C19" wp14:editId="313BC007">
+            <wp:extent cx="5731510" cy="3460115"/>
+            <wp:effectExtent l="0" t="0" r="2540" b="6985"/>
+            <wp:docPr id="7" name="Picture 7"/>
+            <wp:cNvGraphicFramePr>
+              <a:graphicFrameLocks xmlns:a="http://schemas.openxmlformats.org/drawingml/2006/main" noChangeAspect="1"/>
+            </wp:cNvGraphicFramePr>
+            <a:graphic xmlns:a="http://schemas.openxmlformats.org/drawingml/2006/main">
+              <a:graphicData uri="http://schemas.openxmlformats.org/drawingml/2006/picture">
+                <pic:pic xmlns:pic="http://schemas.openxmlformats.org/drawingml/2006/picture">
+                  <pic:nvPicPr>
+                    <pic:cNvPr id="1" name=""/>
+                    <pic:cNvPicPr/>
+                  </pic:nvPicPr>
+                  <pic:blipFill>
+                    <a:blip r:embed="rId16"/>
+                    <a:stretch>
+                      <a:fillRect/>
+                    </a:stretch>
+                  </pic:blipFill>
+                  <pic:spPr>
+                    <a:xfrm>
+                      <a:off x="0" y="0"/>
+                      <a:ext cx="5731510" cy="3460115"/>
+                    </a:xfrm>
+                    <a:prstGeom prst="rect">
+                      <a:avLst/>
+                    </a:prstGeom>
+                  </pic:spPr>
+                </pic:pic>
+              </a:graphicData>
+            </a:graphic>
+          </wp:inline>
+        </w:drawing>
+      </w:r>
+    </w:p>
+    <w:p>
+      <w:r>
+        <w:rPr>
+          <w:noProof/>
+        </w:rPr>
+        <w:lastRenderedPageBreak/>
+        <w:drawing>
+          <wp:inline distT="0" distB="0" distL="0" distR="0" wp14:anchorId="00DBD58C" wp14:editId="0C9BF9C2">
+            <wp:extent cx="5468113" cy="3458058"/>
+            <wp:effectExtent l="0" t="0" r="0" b="9525"/>
+            <wp:docPr id="8" name="Picture 8"/>
+            <wp:cNvGraphicFramePr>
+              <a:graphicFrameLocks xmlns:a="http://schemas.openxmlformats.org/drawingml/2006/main" noChangeAspect="1"/>
+            </wp:cNvGraphicFramePr>
+            <a:graphic xmlns:a="http://schemas.openxmlformats.org/drawingml/2006/main">
+              <a:graphicData uri="http://schemas.openxmlformats.org/drawingml/2006/picture">
+                <pic:pic xmlns:pic="http://schemas.openxmlformats.org/drawingml/2006/picture">
+                  <pic:nvPicPr>
+                    <pic:cNvPr id="1" name=""/>
+                    <pic:cNvPicPr/>
+                  </pic:nvPicPr>
+                  <pic:blipFill>
+                    <a:blip r:embed="rId17"/>
+                    <a:stretch>
+                      <a:fillRect/>
+                    </a:stretch>
+                  </pic:blipFill>
+                  <pic:spPr>
+                    <a:xfrm>
+                      <a:off x="0" y="0"/>
                       <a:ext cx="5468113" cy="3458058"/>
                     </a:xfrm>
                     <a:prstGeom prst="rect">
@@ -772,8 +923,67 @@
         </w:drawing>
       </w:r>
     </w:p>
+    <w:p>
+      <w:pPr>
+        <w:pStyle w:val="Heading1"/>
+      </w:pPr>
+      <w:r>
+        <w:t>What we found</w:t>
+      </w:r>
+    </w:p>
+    <w:p>
+      <w:r>
+        <w:drawing>
+          <wp:inline distT="0" distB="0" distL="0" distR="0" wp14:anchorId="0A28DC72" wp14:editId="674D7911">
+            <wp:extent cx="5731510" cy="4074160"/>
+            <wp:effectExtent l="0" t="0" r="2540" b="2540"/>
+            <wp:docPr id="10" name="Picture 10"/>
+            <wp:cNvGraphicFramePr>
+              <a:graphicFrameLocks xmlns:a="http://schemas.openxmlformats.org/drawingml/2006/main" noChangeAspect="1"/>
+            </wp:cNvGraphicFramePr>
+            <a:graphic xmlns:a="http://schemas.openxmlformats.org/drawingml/2006/main">
+              <a:graphicData uri="http://schemas.openxmlformats.org/drawingml/2006/picture">
+                <pic:pic xmlns:pic="http://schemas.openxmlformats.org/drawingml/2006/picture">
+                  <pic:nvPicPr>
+                    <pic:cNvPr id="1" name=""/>
+                    <pic:cNvPicPr/>
+                  </pic:nvPicPr>
+                  <pic:blipFill>
+                    <a:blip r:embed="rId18"/>
+                    <a:stretch>
+                      <a:fillRect/>
+                    </a:stretch>
+                  </pic:blipFill>
+                  <pic:spPr>
+                    <a:xfrm>
+                      <a:off x="0" y="0"/>
+                      <a:ext cx="5731510" cy="4074160"/>
+                    </a:xfrm>
+                    <a:prstGeom prst="rect">
+                      <a:avLst/>
+                    </a:prstGeom>
+                  </pic:spPr>
+                </pic:pic>
+              </a:graphicData>
+            </a:graphic>
+          </wp:inline>
+        </w:drawing>
+      </w:r>
+    </w:p>
+    <w:p>
+      <w:pPr>
+        <w:pStyle w:val="ListParagraph"/>
+        <w:numPr>
+          <w:ilvl w:val="0"/>
+          <w:numId w:val="9"/>
+        </w:numPr>
+      </w:pPr>
+      <w:r>
+        <w:t>In order to build with an optimization setting, you’d need to also change the Basic Runtime Checks to “Default”. You won’t be able to debug the code line-by-line, but that’s what you trade for more speed.</w:t>
+      </w:r>
+    </w:p>
     <w:sectPr>
-      <w:footerReference w:type="default" r:id="rId15"/>
+      <w:footerReference w:type="default" r:id="rId19"/>
       <w:pgSz w:w="11906" w:h="16838"/>
       <w:pgMar w:top="1440" w:right="1440" w:bottom="1440" w:left="1440" w:header="708" w:footer="708" w:gutter="0"/>
       <w:cols w:space="708"/>
@@ -948,6 +1158,119 @@
 <file path=word/numbering.xml><?xml version="1.0" encoding="utf-8"?>
 <w:numbering xmlns:wpc="http://schemas.microsoft.com/office/word/2010/wordprocessingCanvas" xmlns:cx="http://schemas.microsoft.com/office/drawing/2014/chartex" xmlns:cx1="http://schemas.microsoft.com/office/drawing/2015/9/8/chartex" xmlns:cx2="http://schemas.microsoft.com/office/drawing/2015/10/21/chartex" xmlns:cx3="http://schemas.microsoft.com/office/drawing/2016/5/9/chartex" xmlns:cx4="http://schemas.microsoft.com/office/drawing/2016/5/10/chartex" xmlns:cx5="http://schemas.microsoft.com/office/drawing/2016/5/11/chartex" xmlns:cx6="http://schemas.microsoft.com/office/drawing/2016/5/12/chartex" xmlns:cx7="http://schemas.microsoft.com/office/drawing/2016/5/13/chartex" xmlns:cx8="http://schemas.microsoft.com/office/drawing/2016/5/14/chartex" xmlns:mc="http://schemas.openxmlformats.org/markup-compatibility/2006" xmlns:aink="http://schemas.microsoft.com/office/drawing/2016/ink" xmlns:am3d="http://schemas.microsoft.com/office/drawing/2017/model3d" xmlns:o="urn:schemas-microsoft-com:office:office" xmlns:r="http://schemas.openxmlformats.org/officeDocument/2006/relationships" xmlns:m="http://schemas.openxmlformats.org/officeDocument/2006/math" xmlns:v="urn:schemas-microsoft-com:vml" xmlns:wp14="http://schemas.microsoft.com/office/word/2010/wordprocessingDrawing" xmlns:wp="http://schemas.openxmlformats.org/drawingml/2006/wordprocessingDrawing" xmlns:w10="urn:schemas-microsoft-com:office:word" xmlns:w="http://schemas.openxmlformats.org/wordprocessingml/2006/main" xmlns:w14="http://schemas.microsoft.com/office/word/2010/wordml" xmlns:w15="http://schemas.microsoft.com/office/word/2012/wordml" xmlns:w16cex="http://schemas.microsoft.com/office/word/2018/wordml/cex" xmlns:w16cid="http://schemas.microsoft.com/office/word/2016/wordml/cid" xmlns:w16="http://schemas.microsoft.com/office/word/2018/wordml" xmlns:w16se="http://schemas.microsoft.com/office/word/2015/wordml/symex" xmlns:wpg="http://schemas.microsoft.com/office/word/2010/wordprocessingGroup" xmlns:wpi="http://schemas.microsoft.com/office/word/2010/wordprocessingInk" xmlns:wne="http://schemas.microsoft.com/office/word/2006/wordml" xmlns:wps="http://schemas.microsoft.com/office/word/2010/wordprocessingShape" mc:Ignorable="w14 w15 w16se w16cid w16 w16cex wp14">
   <w:abstractNum w:abstractNumId="0" w15:restartNumberingAfterBreak="0">
+    <w:nsid w:val="1B793A45"/>
+    <w:multiLevelType w:val="hybridMultilevel"/>
+    <w:tmpl w:val="D00C18EC"/>
+    <w:lvl w:ilvl="0" w:tplc="52D64E7E">
+      <w:start w:val="3"/>
+      <w:numFmt w:val="bullet"/>
+      <w:lvlText w:val="-"/>
+      <w:lvlJc w:val="left"/>
+      <w:pPr>
+        <w:ind w:left="720" w:hanging="360"/>
+      </w:pPr>
+      <w:rPr>
+        <w:rFonts w:ascii="Calibri" w:eastAsia="MS Mincho" w:hAnsi="Calibri" w:cs="Calibri" w:hint="default"/>
+      </w:rPr>
+    </w:lvl>
+    <w:lvl w:ilvl="1" w:tplc="0C090003" w:tentative="1">
+      <w:start w:val="1"/>
+      <w:numFmt w:val="bullet"/>
+      <w:lvlText w:val="o"/>
+      <w:lvlJc w:val="left"/>
+      <w:pPr>
+        <w:ind w:left="1440" w:hanging="360"/>
+      </w:pPr>
+      <w:rPr>
+        <w:rFonts w:ascii="Courier New" w:hAnsi="Courier New" w:cs="Courier New" w:hint="default"/>
+      </w:rPr>
+    </w:lvl>
+    <w:lvl w:ilvl="2" w:tplc="0C090005" w:tentative="1">
+      <w:start w:val="1"/>
+      <w:numFmt w:val="bullet"/>
+      <w:lvlText w:val=""/>
+      <w:lvlJc w:val="left"/>
+      <w:pPr>
+        <w:ind w:left="2160" w:hanging="360"/>
+      </w:pPr>
+      <w:rPr>
+        <w:rFonts w:ascii="Wingdings" w:hAnsi="Wingdings" w:hint="default"/>
+      </w:rPr>
+    </w:lvl>
+    <w:lvl w:ilvl="3" w:tplc="0C090001" w:tentative="1">
+      <w:start w:val="1"/>
+      <w:numFmt w:val="bullet"/>
+      <w:lvlText w:val=""/>
+      <w:lvlJc w:val="left"/>
+      <w:pPr>
+        <w:ind w:left="2880" w:hanging="360"/>
+      </w:pPr>
+      <w:rPr>
+        <w:rFonts w:ascii="Symbol" w:hAnsi="Symbol" w:hint="default"/>
+      </w:rPr>
+    </w:lvl>
+    <w:lvl w:ilvl="4" w:tplc="0C090003" w:tentative="1">
+      <w:start w:val="1"/>
+      <w:numFmt w:val="bullet"/>
+      <w:lvlText w:val="o"/>
+      <w:lvlJc w:val="left"/>
+      <w:pPr>
+        <w:ind w:left="3600" w:hanging="360"/>
+      </w:pPr>
+      <w:rPr>
+        <w:rFonts w:ascii="Courier New" w:hAnsi="Courier New" w:cs="Courier New" w:hint="default"/>
+      </w:rPr>
+    </w:lvl>
+    <w:lvl w:ilvl="5" w:tplc="0C090005" w:tentative="1">
+      <w:start w:val="1"/>
+      <w:numFmt w:val="bullet"/>
+      <w:lvlText w:val=""/>
+      <w:lvlJc w:val="left"/>
+      <w:pPr>
+        <w:ind w:left="4320" w:hanging="360"/>
+      </w:pPr>
+      <w:rPr>
+        <w:rFonts w:ascii="Wingdings" w:hAnsi="Wingdings" w:hint="default"/>
+      </w:rPr>
+    </w:lvl>
+    <w:lvl w:ilvl="6" w:tplc="0C090001" w:tentative="1">
+      <w:start w:val="1"/>
+      <w:numFmt w:val="bullet"/>
+      <w:lvlText w:val=""/>
+      <w:lvlJc w:val="left"/>
+      <w:pPr>
+        <w:ind w:left="5040" w:hanging="360"/>
+      </w:pPr>
+      <w:rPr>
+        <w:rFonts w:ascii="Symbol" w:hAnsi="Symbol" w:hint="default"/>
+      </w:rPr>
+    </w:lvl>
+    <w:lvl w:ilvl="7" w:tplc="0C090003" w:tentative="1">
+      <w:start w:val="1"/>
+      <w:numFmt w:val="bullet"/>
+      <w:lvlText w:val="o"/>
+      <w:lvlJc w:val="left"/>
+      <w:pPr>
+        <w:ind w:left="5760" w:hanging="360"/>
+      </w:pPr>
+      <w:rPr>
+        <w:rFonts w:ascii="Courier New" w:hAnsi="Courier New" w:cs="Courier New" w:hint="default"/>
+      </w:rPr>
+    </w:lvl>
+    <w:lvl w:ilvl="8" w:tplc="0C090005" w:tentative="1">
+      <w:start w:val="1"/>
+      <w:numFmt w:val="bullet"/>
+      <w:lvlText w:val=""/>
+      <w:lvlJc w:val="left"/>
+      <w:pPr>
+        <w:ind w:left="6480" w:hanging="360"/>
+      </w:pPr>
+      <w:rPr>
+        <w:rFonts w:ascii="Wingdings" w:hAnsi="Wingdings" w:hint="default"/>
+      </w:rPr>
+    </w:lvl>
+  </w:abstractNum>
+  <w:abstractNum w:abstractNumId="1" w15:restartNumberingAfterBreak="0">
     <w:nsid w:val="572205F2"/>
     <w:multiLevelType w:val="hybridMultilevel"/>
     <w:tmpl w:val="94CAB244"/>
@@ -1060,7 +1383,96 @@
       </w:rPr>
     </w:lvl>
   </w:abstractNum>
-  <w:abstractNum w:abstractNumId="1" w15:restartNumberingAfterBreak="0">
+  <w:abstractNum w:abstractNumId="2" w15:restartNumberingAfterBreak="0">
+    <w:nsid w:val="60696103"/>
+    <w:multiLevelType w:val="hybridMultilevel"/>
+    <w:tmpl w:val="39E20AC6"/>
+    <w:lvl w:ilvl="0" w:tplc="0C09000F">
+      <w:start w:val="1"/>
+      <w:numFmt w:val="decimal"/>
+      <w:lvlText w:val="%1."/>
+      <w:lvlJc w:val="left"/>
+      <w:pPr>
+        <w:ind w:left="720" w:hanging="360"/>
+      </w:pPr>
+      <w:rPr>
+        <w:rFonts w:hint="default"/>
+      </w:rPr>
+    </w:lvl>
+    <w:lvl w:ilvl="1" w:tplc="0C090019" w:tentative="1">
+      <w:start w:val="1"/>
+      <w:numFmt w:val="lowerLetter"/>
+      <w:lvlText w:val="%2."/>
+      <w:lvlJc w:val="left"/>
+      <w:pPr>
+        <w:ind w:left="1440" w:hanging="360"/>
+      </w:pPr>
+    </w:lvl>
+    <w:lvl w:ilvl="2" w:tplc="0C09001B" w:tentative="1">
+      <w:start w:val="1"/>
+      <w:numFmt w:val="lowerRoman"/>
+      <w:lvlText w:val="%3."/>
+      <w:lvlJc w:val="right"/>
+      <w:pPr>
+        <w:ind w:left="2160" w:hanging="180"/>
+      </w:pPr>
+    </w:lvl>
+    <w:lvl w:ilvl="3" w:tplc="0C09000F" w:tentative="1">
+      <w:start w:val="1"/>
+      <w:numFmt w:val="decimal"/>
+      <w:lvlText w:val="%4."/>
+      <w:lvlJc w:val="left"/>
+      <w:pPr>
+        <w:ind w:left="2880" w:hanging="360"/>
+      </w:pPr>
+    </w:lvl>
+    <w:lvl w:ilvl="4" w:tplc="0C090019" w:tentative="1">
+      <w:start w:val="1"/>
+      <w:numFmt w:val="lowerLetter"/>
+      <w:lvlText w:val="%5."/>
+      <w:lvlJc w:val="left"/>
+      <w:pPr>
+        <w:ind w:left="3600" w:hanging="360"/>
+      </w:pPr>
+    </w:lvl>
+    <w:lvl w:ilvl="5" w:tplc="0C09001B" w:tentative="1">
+      <w:start w:val="1"/>
+      <w:numFmt w:val="lowerRoman"/>
+      <w:lvlText w:val="%6."/>
+      <w:lvlJc w:val="right"/>
+      <w:pPr>
+        <w:ind w:left="4320" w:hanging="180"/>
+      </w:pPr>
+    </w:lvl>
+    <w:lvl w:ilvl="6" w:tplc="0C09000F" w:tentative="1">
+      <w:start w:val="1"/>
+      <w:numFmt w:val="decimal"/>
+      <w:lvlText w:val="%7."/>
+      <w:lvlJc w:val="left"/>
+      <w:pPr>
+        <w:ind w:left="5040" w:hanging="360"/>
+      </w:pPr>
+    </w:lvl>
+    <w:lvl w:ilvl="7" w:tplc="0C090019" w:tentative="1">
+      <w:start w:val="1"/>
+      <w:numFmt w:val="lowerLetter"/>
+      <w:lvlText w:val="%8."/>
+      <w:lvlJc w:val="left"/>
+      <w:pPr>
+        <w:ind w:left="5760" w:hanging="360"/>
+      </w:pPr>
+    </w:lvl>
+    <w:lvl w:ilvl="8" w:tplc="0C09001B" w:tentative="1">
+      <w:start w:val="1"/>
+      <w:numFmt w:val="lowerRoman"/>
+      <w:lvlText w:val="%9."/>
+      <w:lvlJc w:val="right"/>
+      <w:pPr>
+        <w:ind w:left="6480" w:hanging="180"/>
+      </w:pPr>
+    </w:lvl>
+  </w:abstractNum>
+  <w:abstractNum w:abstractNumId="3" w15:restartNumberingAfterBreak="0">
     <w:nsid w:val="6156639A"/>
     <w:multiLevelType w:val="hybridMultilevel"/>
     <w:tmpl w:val="74A2CE7A"/>
@@ -1145,7 +1557,7 @@
       </w:pPr>
     </w:lvl>
   </w:abstractNum>
-  <w:abstractNum w:abstractNumId="2" w15:restartNumberingAfterBreak="0">
+  <w:abstractNum w:abstractNumId="4" w15:restartNumberingAfterBreak="0">
     <w:nsid w:val="6989778B"/>
     <w:multiLevelType w:val="hybridMultilevel"/>
     <w:tmpl w:val="A38E0A12"/>
@@ -1258,7 +1670,7 @@
       </w:rPr>
     </w:lvl>
   </w:abstractNum>
-  <w:abstractNum w:abstractNumId="3" w15:restartNumberingAfterBreak="0">
+  <w:abstractNum w:abstractNumId="5" w15:restartNumberingAfterBreak="0">
     <w:nsid w:val="746D49C9"/>
     <w:multiLevelType w:val="hybridMultilevel"/>
     <w:tmpl w:val="D778CC38"/>
@@ -1344,7 +1756,7 @@
       </w:pPr>
     </w:lvl>
   </w:abstractNum>
-  <w:abstractNum w:abstractNumId="4" w15:restartNumberingAfterBreak="0">
+  <w:abstractNum w:abstractNumId="6" w15:restartNumberingAfterBreak="0">
     <w:nsid w:val="7ACB05C1"/>
     <w:multiLevelType w:val="hybridMultilevel"/>
     <w:tmpl w:val="616E4C48"/>
@@ -1458,10 +1870,10 @@
     </w:lvl>
   </w:abstractNum>
   <w:num w:numId="1">
-    <w:abstractNumId w:val="4"/>
+    <w:abstractNumId w:val="6"/>
   </w:num>
   <w:num w:numId="2">
-    <w:abstractNumId w:val="3"/>
+    <w:abstractNumId w:val="5"/>
     <w:lvlOverride w:ilvl="0">
       <w:startOverride w:val="1"/>
     </w:lvlOverride>
@@ -1491,7 +1903,7 @@
     </w:lvlOverride>
   </w:num>
   <w:num w:numId="3">
-    <w:abstractNumId w:val="1"/>
+    <w:abstractNumId w:val="3"/>
     <w:lvlOverride w:ilvl="0"/>
     <w:lvlOverride w:ilvl="1">
       <w:startOverride w:val="1"/>
@@ -1519,15 +1931,21 @@
     </w:lvlOverride>
   </w:num>
   <w:num w:numId="4">
+    <w:abstractNumId w:val="4"/>
+  </w:num>
+  <w:num w:numId="5">
+    <w:abstractNumId w:val="4"/>
+  </w:num>
+  <w:num w:numId="6">
+    <w:abstractNumId w:val="3"/>
+  </w:num>
+  <w:num w:numId="7">
+    <w:abstractNumId w:val="1"/>
+  </w:num>
+  <w:num w:numId="8">
     <w:abstractNumId w:val="2"/>
   </w:num>
-  <w:num w:numId="5">
-    <w:abstractNumId w:val="2"/>
-  </w:num>
-  <w:num w:numId="6">
-    <w:abstractNumId w:val="1"/>
-  </w:num>
-  <w:num w:numId="7">
+  <w:num w:numId="9">
     <w:abstractNumId w:val="0"/>
   </w:num>
 </w:numbering>

</xml_diff>